<commit_message>
corrigindo os artefatos 1 a 14 conforme a correcao do takai
</commit_message>
<xml_diff>
--- a/07 - Declaração do Problema.docx
+++ b/07 - Declaração do Problema.docx
@@ -43,16 +43,112 @@
         <w:rPr>
           <w:b/>
         </w:rPr>
-        <w:t xml:space="preserve"> é</w:t>
+        <w:t xml:space="preserve"> </w:t>
+      </w:r>
+      <w:r>
+        <w:rPr>
+          <w:bCs/>
+        </w:rPr>
+        <w:t>d</w:t>
+      </w:r>
+      <w:r>
+        <w:rPr>
+          <w:bCs/>
+        </w:rPr>
+        <w:t xml:space="preserve">a </w:t>
+      </w:r>
+      <w:r>
+        <w:rPr>
+          <w:bCs/>
+        </w:rPr>
+        <w:t>dificuldade em</w:t>
+      </w:r>
+      <w:r>
+        <w:rPr>
+          <w:bCs/>
+        </w:rPr>
+        <w:t xml:space="preserve"> conseguir realizar</w:t>
+      </w:r>
+      <w:r>
+        <w:rPr>
+          <w:bCs/>
+        </w:rPr>
+        <w:t xml:space="preserve"> e expandir as</w:t>
+      </w:r>
+      <w:r>
+        <w:rPr>
+          <w:bCs/>
+        </w:rPr>
+        <w:t xml:space="preserve"> vendas </w:t>
       </w:r>
       <w:r>
         <w:rPr>
           <w:b/>
         </w:rPr>
+        <w:t xml:space="preserve">afeta </w:t>
+      </w:r>
+      <w:r>
+        <w:rPr>
+          <w:bCs/>
+        </w:rPr>
+        <w:t>o</w:t>
+      </w:r>
+      <w:r>
+        <w:rPr>
+          <w:bCs/>
+        </w:rPr>
+        <w:t xml:space="preserve"> proprietário</w:t>
+      </w:r>
+      <w:r>
+        <w:rPr>
+          <w:bCs/>
+        </w:rPr>
+        <w:t xml:space="preserve">, </w:t>
+      </w:r>
+      <w:r>
+        <w:rPr>
+          <w:bCs/>
+        </w:rPr>
+        <w:t xml:space="preserve">os </w:t>
+      </w:r>
+      <w:r>
+        <w:rPr>
+          <w:bCs/>
+        </w:rPr>
+        <w:t>funcionários</w:t>
+      </w:r>
+      <w:r>
+        <w:rPr>
+          <w:bCs/>
+        </w:rPr>
+        <w:t xml:space="preserve"> e os consumidores</w:t>
+      </w:r>
+      <w:r>
+        <w:rPr>
+          <w:bCs/>
+        </w:rPr>
         <w:t xml:space="preserve"> </w:t>
       </w:r>
       <w:r>
         <w:rPr>
+          <w:b/>
+        </w:rPr>
+        <w:t>devido</w:t>
+      </w:r>
+      <w:r>
+        <w:rPr>
+          <w:bCs/>
+        </w:rPr>
+        <w:t xml:space="preserve"> a redução das vendas</w:t>
+      </w:r>
+      <w:r>
+        <w:rPr>
+          <w:bCs/>
+        </w:rPr>
+        <w:t xml:space="preserve">, </w:t>
+      </w:r>
+      <w:r>
+        <w:rPr>
           <w:bCs/>
         </w:rPr>
         <w:t xml:space="preserve">a </w:t>
@@ -61,183 +157,55 @@
         <w:rPr>
           <w:bCs/>
         </w:rPr>
-        <w:t>dificuldade em</w:t>
-      </w:r>
-      <w:r>
-        <w:rPr>
-          <w:bCs/>
-        </w:rPr>
-        <w:t xml:space="preserve"> conseguir realizar</w:t>
-      </w:r>
-      <w:r>
-        <w:rPr>
-          <w:bCs/>
-        </w:rPr>
-        <w:t xml:space="preserve"> e expandir as</w:t>
-      </w:r>
-      <w:r>
-        <w:rPr>
-          <w:bCs/>
-        </w:rPr>
-        <w:t xml:space="preserve"> vendas </w:t>
-      </w:r>
-      <w:r>
-        <w:rPr>
-          <w:b/>
-        </w:rPr>
-        <w:t xml:space="preserve">afeta </w:t>
-      </w:r>
-      <w:r>
-        <w:rPr>
-          <w:bCs/>
-        </w:rPr>
-        <w:t>o</w:t>
-      </w:r>
-      <w:r>
-        <w:rPr>
-          <w:bCs/>
-        </w:rPr>
-        <w:t xml:space="preserve"> proprietário</w:t>
-      </w:r>
-      <w:r>
-        <w:rPr>
-          <w:bCs/>
-        </w:rPr>
-        <w:t xml:space="preserve"> e </w:t>
-      </w:r>
-      <w:r>
-        <w:rPr>
-          <w:bCs/>
-        </w:rPr>
-        <w:t xml:space="preserve">os </w:t>
-      </w:r>
-      <w:r>
-        <w:rPr>
-          <w:bCs/>
-        </w:rPr>
-        <w:t>funcionários</w:t>
-      </w:r>
-      <w:r>
-        <w:rPr>
-          <w:bCs/>
-        </w:rPr>
-        <w:t xml:space="preserve"> do</w:t>
-      </w:r>
-      <w:r>
-        <w:t xml:space="preserve"> petshop</w:t>
-      </w:r>
-      <w:r>
+        <w:t>redução dos lucros</w:t>
+      </w:r>
+      <w:r>
+        <w:rPr>
+          <w:bCs/>
+        </w:rPr>
+        <w:t>,</w:t>
+      </w:r>
+      <w:r>
+        <w:rPr>
+          <w:bCs/>
+        </w:rPr>
+        <w:t xml:space="preserve"> ficar com produto parado nas prateleiras</w:t>
+      </w:r>
+      <w:r>
+        <w:rPr>
+          <w:bCs/>
+        </w:rPr>
         <w:t xml:space="preserve"> </w:t>
       </w:r>
       <w:r>
+        <w:rPr>
+          <w:bCs/>
+        </w:rPr>
+        <w:t xml:space="preserve">e a dificuldade do consumidor em conseguir ir </w:t>
+      </w:r>
+      <w:r>
+        <w:rPr>
+          <w:bCs/>
+        </w:rPr>
+        <w:t>à</w:t>
+      </w:r>
+      <w:r>
+        <w:rPr>
+          <w:bCs/>
+        </w:rPr>
+        <w:t xml:space="preserve"> loja</w:t>
+      </w:r>
+      <w:r>
+        <w:rPr>
+          <w:bCs/>
+        </w:rPr>
         <w:t xml:space="preserve"> </w:t>
       </w:r>
       <w:r>
-        <w:t>“</w:t>
-      </w:r>
-      <w:r>
-        <w:t xml:space="preserve">Amigos </w:t>
-      </w:r>
-      <w:proofErr w:type="spellStart"/>
-      <w:r>
-        <w:t>cat&amp;dog</w:t>
-      </w:r>
-      <w:proofErr w:type="spellEnd"/>
-      <w:r>
-        <w:t xml:space="preserve"> petshop</w:t>
-      </w:r>
-      <w:r>
-        <w:t>”</w:t>
-      </w:r>
-      <w:r>
-        <w:t xml:space="preserve"> </w:t>
-      </w:r>
-      <w:r>
-        <w:t xml:space="preserve"> </w:t>
-      </w:r>
-      <w:r>
-        <w:rPr>
-          <w:b/>
-        </w:rPr>
-        <w:t>devido</w:t>
-      </w:r>
-      <w:r>
-        <w:rPr>
-          <w:b/>
-        </w:rPr>
-        <w:t xml:space="preserve"> </w:t>
-      </w:r>
-      <w:r>
-        <w:rPr>
-          <w:bCs/>
-        </w:rPr>
-        <w:t>a</w:t>
-      </w:r>
-      <w:r>
-        <w:rPr>
-          <w:b/>
-        </w:rPr>
-        <w:t xml:space="preserve"> </w:t>
-      </w:r>
-      <w:r>
-        <w:rPr>
-          <w:bCs/>
-        </w:rPr>
-        <w:t xml:space="preserve">situações </w:t>
-      </w:r>
-      <w:r>
-        <w:rPr>
-          <w:bCs/>
-        </w:rPr>
-        <w:t xml:space="preserve">em que o estabelecimento está fechado ou quando há condições que impeçam os clientes de irem </w:t>
-      </w:r>
-      <w:r>
-        <w:rPr>
-          <w:bCs/>
-        </w:rPr>
-        <w:t>à</w:t>
-      </w:r>
-      <w:r>
-        <w:rPr>
-          <w:bCs/>
-        </w:rPr>
-        <w:t xml:space="preserve"> loja</w:t>
-      </w:r>
-      <w:r>
-        <w:rPr>
-          <w:bCs/>
-        </w:rPr>
-        <w:t xml:space="preserve"> física</w:t>
-      </w:r>
-      <w:r>
-        <w:rPr>
-          <w:bCs/>
-        </w:rPr>
-        <w:t xml:space="preserve"> como</w:t>
-      </w:r>
-      <w:r>
-        <w:rPr>
-          <w:bCs/>
-        </w:rPr>
-        <w:t>, por exemplo,</w:t>
-      </w:r>
-      <w:r>
-        <w:rPr>
-          <w:bCs/>
-        </w:rPr>
-        <w:t xml:space="preserve"> condições climáticas adversas</w:t>
-      </w:r>
-      <w:r>
-        <w:rPr>
-          <w:bCs/>
-        </w:rPr>
-        <w:t xml:space="preserve"> e </w:t>
-      </w:r>
-      <w:r>
-        <w:rPr>
-          <w:bCs/>
-        </w:rPr>
-        <w:t>a falta de conhecimento dos consumidores de outros bairros sobre o petshop</w:t>
+        <w:rPr>
+          <w:bCs/>
+        </w:rPr>
+        <w:t>principalmente em dias de chuva e feriados</w:t>
       </w:r>
       <w:r>
         <w:rPr>
@@ -264,25 +232,31 @@
         <w:rPr>
           <w:bCs/>
         </w:rPr>
-        <w:t>Sistema de e</w:t>
-      </w:r>
-      <w:r>
-        <w:rPr>
-          <w:bCs/>
-        </w:rPr>
-        <w:t>-</w:t>
-      </w:r>
-      <w:r>
-        <w:rPr>
-          <w:bCs/>
-        </w:rPr>
-        <w:t>commerce</w:t>
-      </w:r>
-      <w:r>
-        <w:rPr>
-          <w:bCs/>
-        </w:rPr>
-        <w:t xml:space="preserve"> para petshop</w:t>
+        <w:t xml:space="preserve">Sistema </w:t>
+      </w:r>
+      <w:r>
+        <w:rPr>
+          <w:bCs/>
+        </w:rPr>
+        <w:t xml:space="preserve">do </w:t>
+      </w:r>
+      <w:r>
+        <w:rPr>
+          <w:bCs/>
+        </w:rPr>
+        <w:t>Pet's Place</w:t>
+      </w:r>
+      <w:r>
+        <w:rPr>
+          <w:bCs/>
+        </w:rPr>
+        <w:t xml:space="preserve"> </w:t>
+      </w:r>
+      <w:r>
+        <w:rPr>
+          <w:bCs/>
+        </w:rPr>
+        <w:t>para petshop</w:t>
       </w:r>
       <w:r>
         <w:rPr>
@@ -338,6 +312,9 @@
       <w:r>
         <w:t xml:space="preserve"> de clientes</w:t>
       </w:r>
+      <w:r>
+        <w:t>.</w:t>
+      </w:r>
     </w:p>
     <w:p>
       <w:pPr>
@@ -349,6 +326,9 @@
       <w:r>
         <w:t>Trazer um aspecto de modernidade para a loja</w:t>
       </w:r>
+      <w:r>
+        <w:t>.</w:t>
+      </w:r>
     </w:p>
     <w:p>
       <w:pPr>
@@ -418,6 +398,9 @@
       <w:r>
         <w:t xml:space="preserve"> e expandir as vendas da loja</w:t>
       </w:r>
+      <w:r>
+        <w:t>.</w:t>
+      </w:r>
     </w:p>
     <w:p>
       <w:pPr>
@@ -428,6 +411,9 @@
       </w:pPr>
       <w:r>
         <w:t>Adquirir novos clientes</w:t>
+      </w:r>
+      <w:r>
+        <w:t>.</w:t>
       </w:r>
     </w:p>
     <w:p>

</xml_diff>

<commit_message>
AC4 rafinha e matheus
</commit_message>
<xml_diff>
--- a/07 - Declaração do Problema.docx
+++ b/07 - Declaração do Problema.docx
@@ -43,16 +43,112 @@
         <w:rPr>
           <w:b/>
         </w:rPr>
-        <w:t xml:space="preserve"> é</w:t>
+        <w:t xml:space="preserve"> </w:t>
+      </w:r>
+      <w:r>
+        <w:rPr>
+          <w:bCs/>
+        </w:rPr>
+        <w:t>d</w:t>
+      </w:r>
+      <w:r>
+        <w:rPr>
+          <w:bCs/>
+        </w:rPr>
+        <w:t xml:space="preserve">a </w:t>
+      </w:r>
+      <w:r>
+        <w:rPr>
+          <w:bCs/>
+        </w:rPr>
+        <w:t>dificuldade em</w:t>
+      </w:r>
+      <w:r>
+        <w:rPr>
+          <w:bCs/>
+        </w:rPr>
+        <w:t xml:space="preserve"> conseguir realizar</w:t>
+      </w:r>
+      <w:r>
+        <w:rPr>
+          <w:bCs/>
+        </w:rPr>
+        <w:t xml:space="preserve"> e expandir as</w:t>
+      </w:r>
+      <w:r>
+        <w:rPr>
+          <w:bCs/>
+        </w:rPr>
+        <w:t xml:space="preserve"> vendas </w:t>
       </w:r>
       <w:r>
         <w:rPr>
           <w:b/>
         </w:rPr>
+        <w:t xml:space="preserve">afeta </w:t>
+      </w:r>
+      <w:r>
+        <w:rPr>
+          <w:bCs/>
+        </w:rPr>
+        <w:t>o</w:t>
+      </w:r>
+      <w:r>
+        <w:rPr>
+          <w:bCs/>
+        </w:rPr>
+        <w:t xml:space="preserve"> proprietário</w:t>
+      </w:r>
+      <w:r>
+        <w:rPr>
+          <w:bCs/>
+        </w:rPr>
+        <w:t xml:space="preserve">, </w:t>
+      </w:r>
+      <w:r>
+        <w:rPr>
+          <w:bCs/>
+        </w:rPr>
+        <w:t xml:space="preserve">os </w:t>
+      </w:r>
+      <w:r>
+        <w:rPr>
+          <w:bCs/>
+        </w:rPr>
+        <w:t>funcionários</w:t>
+      </w:r>
+      <w:r>
+        <w:rPr>
+          <w:bCs/>
+        </w:rPr>
+        <w:t xml:space="preserve"> e os consumidores</w:t>
+      </w:r>
+      <w:r>
+        <w:rPr>
+          <w:bCs/>
+        </w:rPr>
         <w:t xml:space="preserve"> </w:t>
       </w:r>
       <w:r>
         <w:rPr>
+          <w:b/>
+        </w:rPr>
+        <w:t>devido</w:t>
+      </w:r>
+      <w:r>
+        <w:rPr>
+          <w:bCs/>
+        </w:rPr>
+        <w:t xml:space="preserve"> a redução das vendas</w:t>
+      </w:r>
+      <w:r>
+        <w:rPr>
+          <w:bCs/>
+        </w:rPr>
+        <w:t xml:space="preserve">, </w:t>
+      </w:r>
+      <w:r>
+        <w:rPr>
           <w:bCs/>
         </w:rPr>
         <w:t xml:space="preserve">a </w:t>
@@ -61,183 +157,55 @@
         <w:rPr>
           <w:bCs/>
         </w:rPr>
-        <w:t>dificuldade em</w:t>
-      </w:r>
-      <w:r>
-        <w:rPr>
-          <w:bCs/>
-        </w:rPr>
-        <w:t xml:space="preserve"> conseguir realizar</w:t>
-      </w:r>
-      <w:r>
-        <w:rPr>
-          <w:bCs/>
-        </w:rPr>
-        <w:t xml:space="preserve"> e expandir as</w:t>
-      </w:r>
-      <w:r>
-        <w:rPr>
-          <w:bCs/>
-        </w:rPr>
-        <w:t xml:space="preserve"> vendas </w:t>
-      </w:r>
-      <w:r>
-        <w:rPr>
-          <w:b/>
-        </w:rPr>
-        <w:t xml:space="preserve">afeta </w:t>
-      </w:r>
-      <w:r>
-        <w:rPr>
-          <w:bCs/>
-        </w:rPr>
-        <w:t>o</w:t>
-      </w:r>
-      <w:r>
-        <w:rPr>
-          <w:bCs/>
-        </w:rPr>
-        <w:t xml:space="preserve"> proprietário</w:t>
-      </w:r>
-      <w:r>
-        <w:rPr>
-          <w:bCs/>
-        </w:rPr>
-        <w:t xml:space="preserve"> e </w:t>
-      </w:r>
-      <w:r>
-        <w:rPr>
-          <w:bCs/>
-        </w:rPr>
-        <w:t xml:space="preserve">os </w:t>
-      </w:r>
-      <w:r>
-        <w:rPr>
-          <w:bCs/>
-        </w:rPr>
-        <w:t>funcionários</w:t>
-      </w:r>
-      <w:r>
-        <w:rPr>
-          <w:bCs/>
-        </w:rPr>
-        <w:t xml:space="preserve"> do</w:t>
-      </w:r>
-      <w:r>
-        <w:t xml:space="preserve"> petshop</w:t>
-      </w:r>
-      <w:r>
+        <w:t>redução dos lucros</w:t>
+      </w:r>
+      <w:r>
+        <w:rPr>
+          <w:bCs/>
+        </w:rPr>
+        <w:t>,</w:t>
+      </w:r>
+      <w:r>
+        <w:rPr>
+          <w:bCs/>
+        </w:rPr>
+        <w:t xml:space="preserve"> ficar com produto parado nas prateleiras</w:t>
+      </w:r>
+      <w:r>
+        <w:rPr>
+          <w:bCs/>
+        </w:rPr>
         <w:t xml:space="preserve"> </w:t>
       </w:r>
       <w:r>
+        <w:rPr>
+          <w:bCs/>
+        </w:rPr>
+        <w:t xml:space="preserve">e a dificuldade do consumidor em conseguir ir </w:t>
+      </w:r>
+      <w:r>
+        <w:rPr>
+          <w:bCs/>
+        </w:rPr>
+        <w:t>à</w:t>
+      </w:r>
+      <w:r>
+        <w:rPr>
+          <w:bCs/>
+        </w:rPr>
+        <w:t xml:space="preserve"> loja</w:t>
+      </w:r>
+      <w:r>
+        <w:rPr>
+          <w:bCs/>
+        </w:rPr>
         <w:t xml:space="preserve"> </w:t>
       </w:r>
       <w:r>
-        <w:t>“</w:t>
-      </w:r>
-      <w:r>
-        <w:t xml:space="preserve">Amigos </w:t>
-      </w:r>
-      <w:proofErr w:type="spellStart"/>
-      <w:r>
-        <w:t>cat&amp;dog</w:t>
-      </w:r>
-      <w:proofErr w:type="spellEnd"/>
-      <w:r>
-        <w:t xml:space="preserve"> petshop</w:t>
-      </w:r>
-      <w:r>
-        <w:t>”</w:t>
-      </w:r>
-      <w:r>
-        <w:t xml:space="preserve"> </w:t>
-      </w:r>
-      <w:r>
-        <w:t xml:space="preserve"> </w:t>
-      </w:r>
-      <w:r>
-        <w:rPr>
-          <w:b/>
-        </w:rPr>
-        <w:t>devido</w:t>
-      </w:r>
-      <w:r>
-        <w:rPr>
-          <w:b/>
-        </w:rPr>
-        <w:t xml:space="preserve"> </w:t>
-      </w:r>
-      <w:r>
-        <w:rPr>
-          <w:bCs/>
-        </w:rPr>
-        <w:t>a</w:t>
-      </w:r>
-      <w:r>
-        <w:rPr>
-          <w:b/>
-        </w:rPr>
-        <w:t xml:space="preserve"> </w:t>
-      </w:r>
-      <w:r>
-        <w:rPr>
-          <w:bCs/>
-        </w:rPr>
-        <w:t xml:space="preserve">situações </w:t>
-      </w:r>
-      <w:r>
-        <w:rPr>
-          <w:bCs/>
-        </w:rPr>
-        <w:t xml:space="preserve">em que o estabelecimento está fechado ou quando há condições que impeçam os clientes de irem </w:t>
-      </w:r>
-      <w:r>
-        <w:rPr>
-          <w:bCs/>
-        </w:rPr>
-        <w:t>à</w:t>
-      </w:r>
-      <w:r>
-        <w:rPr>
-          <w:bCs/>
-        </w:rPr>
-        <w:t xml:space="preserve"> loja</w:t>
-      </w:r>
-      <w:r>
-        <w:rPr>
-          <w:bCs/>
-        </w:rPr>
-        <w:t xml:space="preserve"> física</w:t>
-      </w:r>
-      <w:r>
-        <w:rPr>
-          <w:bCs/>
-        </w:rPr>
-        <w:t xml:space="preserve"> como</w:t>
-      </w:r>
-      <w:r>
-        <w:rPr>
-          <w:bCs/>
-        </w:rPr>
-        <w:t>, por exemplo,</w:t>
-      </w:r>
-      <w:r>
-        <w:rPr>
-          <w:bCs/>
-        </w:rPr>
-        <w:t xml:space="preserve"> condições climáticas adversas</w:t>
-      </w:r>
-      <w:r>
-        <w:rPr>
-          <w:bCs/>
-        </w:rPr>
-        <w:t xml:space="preserve"> e </w:t>
-      </w:r>
-      <w:r>
-        <w:rPr>
-          <w:bCs/>
-        </w:rPr>
-        <w:t>a falta de conhecimento dos consumidores de outros bairros sobre o petshop</w:t>
+        <w:rPr>
+          <w:bCs/>
+        </w:rPr>
+        <w:t>principalmente em dias de chuva e feriados</w:t>
       </w:r>
       <w:r>
         <w:rPr>
@@ -264,25 +232,31 @@
         <w:rPr>
           <w:bCs/>
         </w:rPr>
-        <w:t>Sistema de e</w:t>
-      </w:r>
-      <w:r>
-        <w:rPr>
-          <w:bCs/>
-        </w:rPr>
-        <w:t>-</w:t>
-      </w:r>
-      <w:r>
-        <w:rPr>
-          <w:bCs/>
-        </w:rPr>
-        <w:t>commerce</w:t>
-      </w:r>
-      <w:r>
-        <w:rPr>
-          <w:bCs/>
-        </w:rPr>
-        <w:t xml:space="preserve"> para petshop</w:t>
+        <w:t xml:space="preserve">Sistema </w:t>
+      </w:r>
+      <w:r>
+        <w:rPr>
+          <w:bCs/>
+        </w:rPr>
+        <w:t xml:space="preserve">do </w:t>
+      </w:r>
+      <w:r>
+        <w:rPr>
+          <w:bCs/>
+        </w:rPr>
+        <w:t>Pet's Place</w:t>
+      </w:r>
+      <w:r>
+        <w:rPr>
+          <w:bCs/>
+        </w:rPr>
+        <w:t xml:space="preserve"> </w:t>
+      </w:r>
+      <w:r>
+        <w:rPr>
+          <w:bCs/>
+        </w:rPr>
+        <w:t>para petshop</w:t>
       </w:r>
       <w:r>
         <w:rPr>
@@ -338,6 +312,9 @@
       <w:r>
         <w:t xml:space="preserve"> de clientes</w:t>
       </w:r>
+      <w:r>
+        <w:t>.</w:t>
+      </w:r>
     </w:p>
     <w:p>
       <w:pPr>
@@ -349,6 +326,9 @@
       <w:r>
         <w:t>Trazer um aspecto de modernidade para a loja</w:t>
       </w:r>
+      <w:r>
+        <w:t>.</w:t>
+      </w:r>
     </w:p>
     <w:p>
       <w:pPr>
@@ -418,6 +398,9 @@
       <w:r>
         <w:t xml:space="preserve"> e expandir as vendas da loja</w:t>
       </w:r>
+      <w:r>
+        <w:t>.</w:t>
+      </w:r>
     </w:p>
     <w:p>
       <w:pPr>
@@ -428,6 +411,9 @@
       </w:pPr>
       <w:r>
         <w:t>Adquirir novos clientes</w:t>
+      </w:r>
+      <w:r>
+        <w:t>.</w:t>
       </w:r>
     </w:p>
     <w:p>

</xml_diff>